<commit_message>
update jfinal cms api doc
</commit_message>
<xml_diff>
--- a/doc/jfinal cms api接口规范文档 v1.0.0.docx
+++ b/doc/jfinal cms api接口规范文档 v1.0.0.docx
@@ -1133,7 +1133,7 @@
         <w:rPr>
           <w:noProof/>
         </w:rPr>
-        <w:instrText>PAGEREF _Toc479855716 \h</w:instrText>
+        <w:instrText>PAGEREF _Toc479856770 \h</w:instrText>
       </w:r>
       <w:r>
         <w:rPr>
@@ -1214,7 +1214,7 @@
         <w:rPr>
           <w:noProof/>
         </w:rPr>
-        <w:instrText>PAGEREF _Toc479855717 \h</w:instrText>
+        <w:instrText>PAGEREF _Toc479856771 \h</w:instrText>
       </w:r>
       <w:r>
         <w:rPr>
@@ -1295,7 +1295,7 @@
         <w:rPr>
           <w:noProof/>
         </w:rPr>
-        <w:instrText>PAGEREF _Toc479855718 \h</w:instrText>
+        <w:instrText>PAGEREF _Toc479856772 \h</w:instrText>
       </w:r>
       <w:r>
         <w:rPr>
@@ -1376,7 +1376,7 @@
         <w:rPr>
           <w:noProof/>
         </w:rPr>
-        <w:instrText>PAGEREF _Toc479855719 \h</w:instrText>
+        <w:instrText>PAGEREF _Toc479856773 \h</w:instrText>
       </w:r>
       <w:r>
         <w:rPr>
@@ -1457,7 +1457,7 @@
         <w:rPr>
           <w:noProof/>
         </w:rPr>
-        <w:instrText>PAGEREF _Toc479855720 \h</w:instrText>
+        <w:instrText>PAGEREF _Toc479856774 \h</w:instrText>
       </w:r>
       <w:r>
         <w:rPr>
@@ -1511,7 +1511,7 @@
           <w:rFonts w:hint="eastAsia"/>
           <w:noProof/>
         </w:rPr>
-        <w:t>三、 数据中心协议说明</w:t>
+        <w:t>三、 API协议说明</w:t>
       </w:r>
       <w:r>
         <w:rPr>
@@ -1538,7 +1538,7 @@
         <w:rPr>
           <w:noProof/>
         </w:rPr>
-        <w:instrText>PAGEREF _Toc479855721 \h</w:instrText>
+        <w:instrText>PAGEREF _Toc479856775 \h</w:instrText>
       </w:r>
       <w:r>
         <w:rPr>
@@ -1619,7 +1619,7 @@
         <w:rPr>
           <w:noProof/>
         </w:rPr>
-        <w:instrText>PAGEREF _Toc479855722 \h</w:instrText>
+        <w:instrText>PAGEREF _Toc479856776 \h</w:instrText>
       </w:r>
       <w:r>
         <w:rPr>
@@ -1700,7 +1700,7 @@
         <w:rPr>
           <w:noProof/>
         </w:rPr>
-        <w:instrText>PAGEREF _Toc479855723 \h</w:instrText>
+        <w:instrText>PAGEREF _Toc479856777 \h</w:instrText>
       </w:r>
       <w:r>
         <w:rPr>
@@ -1781,7 +1781,7 @@
         <w:rPr>
           <w:noProof/>
         </w:rPr>
-        <w:instrText>PAGEREF _Toc479855724 \h</w:instrText>
+        <w:instrText>PAGEREF _Toc479856778 \h</w:instrText>
       </w:r>
       <w:r>
         <w:rPr>
@@ -1835,7 +1835,7 @@
           <w:rFonts w:hint="eastAsia"/>
           <w:noProof/>
         </w:rPr>
-        <w:t>四、 数据中心接口</w:t>
+        <w:t>四、 API接口定义</w:t>
       </w:r>
       <w:r>
         <w:rPr>
@@ -1862,7 +1862,7 @@
         <w:rPr>
           <w:noProof/>
         </w:rPr>
-        <w:instrText>PAGEREF _Toc479855725 \h</w:instrText>
+        <w:instrText>PAGEREF _Toc479856779 \h</w:instrText>
       </w:r>
       <w:r>
         <w:rPr>
@@ -1960,7 +1960,7 @@
         <w:rPr>
           <w:noProof/>
         </w:rPr>
-        <w:instrText>PAGEREF _Toc479855726 \h</w:instrText>
+        <w:instrText>PAGEREF _Toc479856780 \h</w:instrText>
       </w:r>
       <w:r>
         <w:rPr>
@@ -2041,7 +2041,7 @@
         <w:rPr>
           <w:noProof/>
         </w:rPr>
-        <w:instrText>PAGEREF _Toc479855727 \h</w:instrText>
+        <w:instrText>PAGEREF _Toc479856781 \h</w:instrText>
       </w:r>
       <w:r>
         <w:rPr>
@@ -2122,7 +2122,7 @@
         <w:rPr>
           <w:noProof/>
         </w:rPr>
-        <w:instrText>PAGEREF _Toc479855728 \h</w:instrText>
+        <w:instrText>PAGEREF _Toc479856782 \h</w:instrText>
       </w:r>
       <w:r>
         <w:rPr>
@@ -2220,7 +2220,7 @@
         <w:rPr>
           <w:noProof/>
         </w:rPr>
-        <w:instrText>PAGEREF _Toc479855729 \h</w:instrText>
+        <w:instrText>PAGEREF _Toc479856783 \h</w:instrText>
       </w:r>
       <w:r>
         <w:rPr>
@@ -2301,7 +2301,7 @@
         <w:rPr>
           <w:noProof/>
         </w:rPr>
-        <w:instrText>PAGEREF _Toc479855730 \h</w:instrText>
+        <w:instrText>PAGEREF _Toc479856784 \h</w:instrText>
       </w:r>
       <w:r>
         <w:rPr>
@@ -2382,7 +2382,7 @@
         <w:rPr>
           <w:noProof/>
         </w:rPr>
-        <w:instrText>PAGEREF _Toc479855731 \h</w:instrText>
+        <w:instrText>PAGEREF _Toc479856785 \h</w:instrText>
       </w:r>
       <w:r>
         <w:rPr>
@@ -2480,7 +2480,7 @@
         <w:rPr>
           <w:noProof/>
         </w:rPr>
-        <w:instrText>PAGEREF _Toc479855732 \h</w:instrText>
+        <w:instrText>PAGEREF _Toc479856786 \h</w:instrText>
       </w:r>
       <w:r>
         <w:rPr>
@@ -2561,7 +2561,7 @@
         <w:rPr>
           <w:noProof/>
         </w:rPr>
-        <w:instrText>PAGEREF _Toc479855733 \h</w:instrText>
+        <w:instrText>PAGEREF _Toc479856787 \h</w:instrText>
       </w:r>
       <w:r>
         <w:rPr>
@@ -2642,7 +2642,7 @@
         <w:rPr>
           <w:noProof/>
         </w:rPr>
-        <w:instrText>PAGEREF _Toc479855734 \h</w:instrText>
+        <w:instrText>PAGEREF _Toc479856788 \h</w:instrText>
       </w:r>
       <w:r>
         <w:rPr>
@@ -2723,7 +2723,7 @@
         <w:rPr>
           <w:noProof/>
         </w:rPr>
-        <w:instrText>PAGEREF _Toc479855735 \h</w:instrText>
+        <w:instrText>PAGEREF _Toc479856789 \h</w:instrText>
       </w:r>
       <w:r>
         <w:rPr>
@@ -2805,7 +2805,7 @@
         <w:rPr>
           <w:noProof/>
         </w:rPr>
-        <w:instrText>PAGEREF _Toc479855736 \h</w:instrText>
+        <w:instrText>PAGEREF _Toc479856790 \h</w:instrText>
       </w:r>
       <w:r>
         <w:rPr>
@@ -2886,7 +2886,7 @@
         <w:rPr>
           <w:noProof/>
         </w:rPr>
-        <w:instrText>PAGEREF _Toc479855737 \h</w:instrText>
+        <w:instrText>PAGEREF _Toc479856791 \h</w:instrText>
       </w:r>
       <w:r>
         <w:rPr>
@@ -2967,7 +2967,7 @@
         <w:rPr>
           <w:noProof/>
         </w:rPr>
-        <w:instrText>PAGEREF _Toc479855738 \h</w:instrText>
+        <w:instrText>PAGEREF _Toc479856792 \h</w:instrText>
       </w:r>
       <w:r>
         <w:rPr>
@@ -3037,7 +3037,7 @@
         </w:tabs>
       </w:pPr>
       <w:bookmarkStart w:id="1" w:name="_Toc361039180"/>
-      <w:bookmarkStart w:id="2" w:name="_Toc479855716"/>
+      <w:bookmarkStart w:id="2" w:name="_Toc479856770"/>
       <w:r>
         <w:rPr>
           <w:rFonts w:hint="eastAsia"/>
@@ -3062,7 +3062,7 @@
       </w:pPr>
       <w:bookmarkStart w:id="3" w:name="_Toc361039181"/>
       <w:bookmarkStart w:id="4" w:name="_Toc282605585"/>
-      <w:bookmarkStart w:id="5" w:name="_Toc479855717"/>
+      <w:bookmarkStart w:id="5" w:name="_Toc479856771"/>
       <w:r>
         <w:rPr>
           <w:rFonts w:hint="eastAsia"/>
@@ -3192,7 +3192,7 @@
         </w:tabs>
       </w:pPr>
       <w:bookmarkStart w:id="6" w:name="_Toc361039182"/>
-      <w:bookmarkStart w:id="7" w:name="_Toc479855718"/>
+      <w:bookmarkStart w:id="7" w:name="_Toc479856772"/>
       <w:r>
         <w:rPr>
           <w:rFonts w:hint="eastAsia"/>
@@ -3226,7 +3226,7 @@
         </w:tabs>
       </w:pPr>
       <w:bookmarkStart w:id="8" w:name="_Toc361039184"/>
-      <w:bookmarkStart w:id="9" w:name="_Toc479855719"/>
+      <w:bookmarkStart w:id="9" w:name="_Toc479856773"/>
       <w:r>
         <w:rPr>
           <w:rFonts w:hint="eastAsia"/>
@@ -3257,9 +3257,6 @@
     <w:p>
       <w:pPr>
         <w:ind w:firstLine="480"/>
-        <w:rPr>
-          <w:rFonts w:hint="eastAsia"/>
-        </w:rPr>
       </w:pPr>
       <w:r>
         <w:rPr>
@@ -3271,9 +3268,6 @@
     <w:p>
       <w:pPr>
         <w:ind w:firstLine="480"/>
-        <w:rPr>
-          <w:rFonts w:hint="eastAsia"/>
-        </w:rPr>
       </w:pPr>
       <w:proofErr w:type="spellStart"/>
       <w:r>
@@ -3310,9 +3304,6 @@
     <w:p>
       <w:pPr>
         <w:ind w:firstLine="480"/>
-        <w:rPr>
-          <w:rFonts w:hint="eastAsia"/>
-        </w:rPr>
       </w:pPr>
       <w:r>
         <w:rPr>
@@ -3324,9 +3315,6 @@
     <w:p>
       <w:pPr>
         <w:ind w:firstLine="480"/>
-        <w:rPr>
-          <w:rFonts w:hint="eastAsia"/>
-        </w:rPr>
       </w:pPr>
       <w:r>
         <w:t>邮件：</w:t>
@@ -3365,9 +3353,6 @@
     <w:p>
       <w:pPr>
         <w:ind w:firstLine="480"/>
-        <w:rPr>
-          <w:rFonts w:hint="eastAsia"/>
-        </w:rPr>
       </w:pPr>
       <w:r>
         <w:rPr>
@@ -3416,7 +3401,7 @@
         </w:rPr>
         <w:br w:type="page"/>
       </w:r>
-      <w:bookmarkStart w:id="10" w:name="_Toc479855720"/>
+      <w:bookmarkStart w:id="10" w:name="_Toc479856774"/>
       <w:r>
         <w:rPr>
           <w:rFonts w:hint="eastAsia"/>
@@ -3431,7 +3416,6 @@
         <w:ind w:firstLine="480"/>
         <w:jc w:val="center"/>
         <w:rPr>
-          <w:rFonts w:hint="eastAsia"/>
           <w:noProof/>
         </w:rPr>
       </w:pPr>
@@ -3493,9 +3477,6 @@
           <w:numId w:val="4"/>
         </w:numPr>
         <w:ind w:firstLine="480"/>
-        <w:rPr>
-          <w:rFonts w:hint="eastAsia"/>
-        </w:rPr>
       </w:pPr>
       <w:r>
         <w:rPr>
@@ -3517,9 +3498,6 @@
           <w:numId w:val="4"/>
         </w:numPr>
         <w:ind w:firstLine="480"/>
-        <w:rPr>
-          <w:rFonts w:hint="eastAsia"/>
-        </w:rPr>
       </w:pPr>
       <w:r>
         <w:rPr>
@@ -3535,9 +3513,6 @@
           <w:numId w:val="4"/>
         </w:numPr>
         <w:ind w:firstLine="480"/>
-        <w:rPr>
-          <w:rFonts w:hint="eastAsia"/>
-        </w:rPr>
       </w:pPr>
       <w:r>
         <w:rPr>
@@ -3553,9 +3528,6 @@
           <w:numId w:val="4"/>
         </w:numPr>
         <w:ind w:firstLine="480"/>
-        <w:rPr>
-          <w:rFonts w:hint="eastAsia"/>
-        </w:rPr>
       </w:pPr>
       <w:r>
         <w:rPr>
@@ -3596,13 +3568,19 @@
           <w:tab w:val="clear" w:pos="432"/>
         </w:tabs>
       </w:pPr>
-      <w:bookmarkStart w:id="11" w:name="_Toc479855721"/>
+      <w:bookmarkStart w:id="11" w:name="_Toc479856775"/>
       <w:r>
         <w:rPr>
           <w:rFonts w:hint="eastAsia"/>
         </w:rPr>
         <w:lastRenderedPageBreak/>
-        <w:t>数据中心协议说明</w:t>
+        <w:t>API</w:t>
+      </w:r>
+      <w:r>
+        <w:rPr>
+          <w:rFonts w:hint="eastAsia"/>
+        </w:rPr>
+        <w:t>协议说明</w:t>
       </w:r>
       <w:bookmarkEnd w:id="11"/>
     </w:p>
@@ -3618,7 +3596,7 @@
           <w:tab w:val="clear" w:pos="575"/>
         </w:tabs>
       </w:pPr>
-      <w:bookmarkStart w:id="12" w:name="_Toc479855722"/>
+      <w:bookmarkStart w:id="12" w:name="_Toc479856776"/>
       <w:r>
         <w:rPr>
           <w:rFonts w:hint="eastAsia"/>
@@ -4145,7 +4123,43 @@
                 <w:sz w:val="21"/>
                 <w:szCs w:val="21"/>
               </w:rPr>
-              <w:t>开发前由数据中心系统管理员提供</w:t>
+              <w:t>开发前由</w:t>
+            </w:r>
+            <w:proofErr w:type="spellStart"/>
+            <w:r>
+              <w:rPr>
+                <w:rFonts w:hint="eastAsia"/>
+                <w:sz w:val="21"/>
+                <w:szCs w:val="21"/>
+              </w:rPr>
+              <w:t>jfinal</w:t>
+            </w:r>
+            <w:proofErr w:type="spellEnd"/>
+            <w:r>
+              <w:rPr>
+                <w:rFonts w:hint="eastAsia"/>
+                <w:sz w:val="21"/>
+                <w:szCs w:val="21"/>
+              </w:rPr>
+              <w:t xml:space="preserve"> </w:t>
+            </w:r>
+            <w:proofErr w:type="spellStart"/>
+            <w:r>
+              <w:rPr>
+                <w:rFonts w:hint="eastAsia"/>
+                <w:sz w:val="21"/>
+                <w:szCs w:val="21"/>
+              </w:rPr>
+              <w:t>cms</w:t>
+            </w:r>
+            <w:proofErr w:type="spellEnd"/>
+            <w:r>
+              <w:rPr>
+                <w:rFonts w:hint="eastAsia"/>
+                <w:sz w:val="21"/>
+                <w:szCs w:val="21"/>
+              </w:rPr>
+              <w:t>系统管理员提供</w:t>
             </w:r>
           </w:p>
         </w:tc>
@@ -4163,7 +4177,7 @@
           <w:tab w:val="clear" w:pos="575"/>
         </w:tabs>
       </w:pPr>
-      <w:bookmarkStart w:id="13" w:name="_Toc479855723"/>
+      <w:bookmarkStart w:id="13" w:name="_Toc479856777"/>
       <w:r>
         <w:rPr>
           <w:rFonts w:hint="eastAsia"/>
@@ -6180,7 +6194,7 @@
           <w:tab w:val="clear" w:pos="575"/>
         </w:tabs>
       </w:pPr>
-      <w:bookmarkStart w:id="14" w:name="_Toc479855724"/>
+      <w:bookmarkStart w:id="14" w:name="_Toc479856778"/>
       <w:r>
         <w:rPr>
           <w:rFonts w:hint="eastAsia"/>
@@ -6260,11 +6274,33 @@
         </w:rPr>
         <w:t>用户名：每个接入系统都会有自己唯一的用户名，具体获取方式联系</w:t>
       </w:r>
-      <w:r>
-        <w:rPr>
-          <w:rFonts w:hint="eastAsia"/>
-        </w:rPr>
-        <w:t>数据中心系统管理员</w:t>
+      <w:proofErr w:type="spellStart"/>
+      <w:r>
+        <w:rPr>
+          <w:rFonts w:hint="eastAsia"/>
+        </w:rPr>
+        <w:t>jfinal</w:t>
+      </w:r>
+      <w:proofErr w:type="spellEnd"/>
+      <w:r>
+        <w:rPr>
+          <w:rFonts w:hint="eastAsia"/>
+        </w:rPr>
+        <w:t xml:space="preserve"> </w:t>
+      </w:r>
+      <w:proofErr w:type="spellStart"/>
+      <w:r>
+        <w:rPr>
+          <w:rFonts w:hint="eastAsia"/>
+        </w:rPr>
+        <w:t>cms</w:t>
+      </w:r>
+      <w:proofErr w:type="spellEnd"/>
+      <w:r>
+        <w:rPr>
+          <w:rFonts w:hint="eastAsia"/>
+        </w:rPr>
+        <w:t>系统管理员</w:t>
       </w:r>
       <w:r>
         <w:rPr>
@@ -6471,17 +6507,26 @@
         <w:tabs>
           <w:tab w:val="clear" w:pos="432"/>
         </w:tabs>
-        <w:rPr>
-          <w:rFonts w:hint="eastAsia"/>
-        </w:rPr>
       </w:pPr>
-      <w:bookmarkStart w:id="16" w:name="_Toc479855725"/>
+      <w:bookmarkStart w:id="16" w:name="_Toc479856779"/>
       <w:r>
         <w:rPr>
           <w:rFonts w:hint="eastAsia"/>
         </w:rPr>
         <w:lastRenderedPageBreak/>
-        <w:t>数据中心接口</w:t>
+        <w:t>API</w:t>
+      </w:r>
+      <w:r>
+        <w:rPr>
+          <w:rFonts w:hint="eastAsia"/>
+        </w:rPr>
+        <w:t>接口</w:t>
+      </w:r>
+      <w:r>
+        <w:rPr>
+          <w:rFonts w:hint="eastAsia"/>
+        </w:rPr>
+        <w:t>定义</w:t>
       </w:r>
       <w:bookmarkEnd w:id="16"/>
     </w:p>
@@ -6539,7 +6584,7 @@
           <w:tab w:val="clear" w:pos="575"/>
         </w:tabs>
       </w:pPr>
-      <w:bookmarkStart w:id="17" w:name="_Toc479855726"/>
+      <w:bookmarkStart w:id="17" w:name="_Toc479856780"/>
       <w:r>
         <w:rPr>
           <w:rFonts w:hint="eastAsia"/>
@@ -6567,7 +6612,7 @@
         </w:tabs>
         <w:ind w:right="240"/>
       </w:pPr>
-      <w:bookmarkStart w:id="18" w:name="_Toc479855727"/>
+      <w:bookmarkStart w:id="18" w:name="_Toc479856781"/>
       <w:r>
         <w:rPr>
           <w:rFonts w:hint="eastAsia"/>
@@ -8720,7 +8765,7 @@
       </w:pPr>
       <w:r>
         <w:pict>
-          <v:shape id="_x0000_s1045" type="#_x0000_t202" style="width:450.7pt;height:78.35pt;mso-position-horizontal-relative:char;mso-position-vertical-relative:line" fillcolor="#d9d9d9">
+          <v:shape id="_x0000_s1039" type="#_x0000_t202" style="width:450.7pt;height:78.35pt;mso-position-horizontal-relative:char;mso-position-vertical-relative:line" fillcolor="#d9d9d9">
             <v:textbox>
               <w:txbxContent>
                 <w:p>
@@ -8773,7 +8818,7 @@
         </w:tabs>
         <w:ind w:right="240"/>
       </w:pPr>
-      <w:bookmarkStart w:id="19" w:name="_Toc479855728"/>
+      <w:bookmarkStart w:id="19" w:name="_Toc479856782"/>
       <w:r>
         <w:rPr>
           <w:rFonts w:hint="eastAsia"/>
@@ -10219,7 +10264,7 @@
       </w:pPr>
       <w:r>
         <w:pict>
-          <v:shape id="_x0000_s1044" type="#_x0000_t202" style="width:450.7pt;height:142.05pt;mso-position-horizontal-relative:char;mso-position-vertical-relative:line" fillcolor="#d9d9d9">
+          <v:shape id="_x0000_s1038" type="#_x0000_t202" style="width:450.7pt;height:142.05pt;mso-position-horizontal-relative:char;mso-position-vertical-relative:line" fillcolor="#d9d9d9">
             <v:textbox>
               <w:txbxContent>
                 <w:p>
@@ -10596,7 +10641,7 @@
           <w:tab w:val="clear" w:pos="575"/>
         </w:tabs>
       </w:pPr>
-      <w:bookmarkStart w:id="20" w:name="_Toc479855729"/>
+      <w:bookmarkStart w:id="20" w:name="_Toc479856783"/>
       <w:r>
         <w:rPr>
           <w:rFonts w:hint="eastAsia"/>
@@ -10630,7 +10675,7 @@
         </w:tabs>
         <w:ind w:right="240"/>
       </w:pPr>
-      <w:bookmarkStart w:id="21" w:name="_Toc479855730"/>
+      <w:bookmarkStart w:id="21" w:name="_Toc479856784"/>
       <w:r>
         <w:rPr>
           <w:rFonts w:hint="eastAsia"/>
@@ -12285,7 +12330,7 @@
       </w:pPr>
       <w:r>
         <w:pict>
-          <v:shape id="_x0000_s1043" type="#_x0000_t202" style="width:450.7pt;height:55.05pt;mso-position-horizontal-relative:char;mso-position-vertical-relative:line" fillcolor="#d9d9d9">
+          <v:shape id="_x0000_s1037" type="#_x0000_t202" style="width:450.7pt;height:55.05pt;mso-position-horizontal-relative:char;mso-position-vertical-relative:line" fillcolor="#d9d9d9">
             <v:textbox>
               <w:txbxContent>
                 <w:p>
@@ -12338,7 +12383,7 @@
         </w:tabs>
         <w:ind w:right="240"/>
       </w:pPr>
-      <w:bookmarkStart w:id="22" w:name="_Toc479855731"/>
+      <w:bookmarkStart w:id="22" w:name="_Toc479856785"/>
       <w:r>
         <w:rPr>
           <w:rFonts w:hint="eastAsia"/>
@@ -13790,7 +13835,7 @@
       </w:pPr>
       <w:r>
         <w:pict>
-          <v:shape id="_x0000_s1042" type="#_x0000_t202" style="width:450.7pt;height:144.7pt;mso-position-horizontal-relative:char;mso-position-vertical-relative:line" fillcolor="#d9d9d9">
+          <v:shape id="_x0000_s1036" type="#_x0000_t202" style="width:450.7pt;height:144.7pt;mso-position-horizontal-relative:char;mso-position-vertical-relative:line" fillcolor="#d9d9d9">
             <v:textbox>
               <w:txbxContent>
                 <w:p>
@@ -14147,7 +14192,7 @@
           <w:tab w:val="clear" w:pos="575"/>
         </w:tabs>
       </w:pPr>
-      <w:bookmarkStart w:id="23" w:name="_Toc479855732"/>
+      <w:bookmarkStart w:id="23" w:name="_Toc479856786"/>
       <w:r>
         <w:rPr>
           <w:rFonts w:hint="eastAsia"/>
@@ -14187,7 +14232,7 @@
         </w:tabs>
         <w:ind w:right="240"/>
       </w:pPr>
-      <w:bookmarkStart w:id="24" w:name="_Toc479855733"/>
+      <w:bookmarkStart w:id="24" w:name="_Toc479856787"/>
       <w:r>
         <w:rPr>
           <w:rFonts w:hint="eastAsia"/>
@@ -15878,7 +15923,7 @@
         </w:tabs>
         <w:ind w:right="240"/>
       </w:pPr>
-      <w:bookmarkStart w:id="25" w:name="_Toc479855734"/>
+      <w:bookmarkStart w:id="25" w:name="_Toc479856788"/>
       <w:r>
         <w:rPr>
           <w:rFonts w:hint="eastAsia"/>
@@ -17304,7 +17349,7 @@
                     <w:spacing w:line="240" w:lineRule="auto"/>
                     <w:ind w:firstLineChars="0" w:firstLine="420"/>
                     <w:rPr>
-                      <w:rFonts w:cs="宋体" w:hint="eastAsia"/>
+                      <w:rFonts w:cs="宋体"/>
                       <w:color w:val="000000"/>
                       <w:sz w:val="18"/>
                       <w:szCs w:val="18"/>
@@ -17473,7 +17518,7 @@
         <w:pStyle w:val="1"/>
       </w:pPr>
       <w:bookmarkStart w:id="26" w:name="_Toc361039243"/>
-      <w:bookmarkStart w:id="27" w:name="_Toc479855735"/>
+      <w:bookmarkStart w:id="27" w:name="_Toc479856789"/>
       <w:r>
         <w:rPr>
           <w:rFonts w:hint="eastAsia"/>
@@ -17491,7 +17536,7 @@
           <w:tab w:val="clear" w:pos="575"/>
         </w:tabs>
       </w:pPr>
-      <w:bookmarkStart w:id="29" w:name="_Toc479855736"/>
+      <w:bookmarkStart w:id="29" w:name="_Toc479856790"/>
       <w:bookmarkEnd w:id="28"/>
       <w:r>
         <w:rPr>
@@ -18088,7 +18133,7 @@
           <w:tab w:val="clear" w:pos="575"/>
         </w:tabs>
       </w:pPr>
-      <w:bookmarkStart w:id="30" w:name="_Toc479855737"/>
+      <w:bookmarkStart w:id="30" w:name="_Toc479856791"/>
       <w:r>
         <w:rPr>
           <w:rFonts w:hint="eastAsia"/>
@@ -18906,12 +18951,9 @@
     <w:p>
       <w:pPr>
         <w:pStyle w:val="1"/>
-        <w:rPr>
-          <w:rFonts w:hint="eastAsia"/>
-        </w:rPr>
       </w:pPr>
       <w:bookmarkStart w:id="31" w:name="_Toc479201695"/>
-      <w:bookmarkStart w:id="32" w:name="_Toc479855738"/>
+      <w:bookmarkStart w:id="32" w:name="_Toc479856792"/>
       <w:r>
         <w:rPr>
           <w:rFonts w:hint="eastAsia"/>
@@ -18925,9 +18967,6 @@
     <w:p>
       <w:pPr>
         <w:ind w:firstLine="480"/>
-        <w:rPr>
-          <w:rFonts w:hint="eastAsia"/>
-        </w:rPr>
       </w:pPr>
       <w:r>
         <w:rPr>
@@ -19331,7 +19370,7 @@
                     <w:noProof/>
                     <w:sz w:val="18"/>
                   </w:rPr>
-                  <w:t>II</w:t>
+                  <w:t>I</w:t>
                 </w:r>
                 <w:r>
                   <w:rPr>
@@ -19419,7 +19458,7 @@
                     <w:rStyle w:val="aa"/>
                     <w:noProof/>
                   </w:rPr>
-                  <w:t>1</w:t>
+                  <w:t>12</w:t>
                 </w:r>
                 <w:r>
                   <w:fldChar w:fldCharType="end"/>
@@ -21718,7 +21757,7 @@
 </file>
 
 <file path=customXml/itemProps2.xml><?xml version="1.0" encoding="utf-8"?>
-<ds:datastoreItem xmlns:ds="http://schemas.openxmlformats.org/officeDocument/2006/customXml" ds:itemID="{1650E0FC-3EE1-4EED-A397-882F0321CB00}">
+<ds:datastoreItem xmlns:ds="http://schemas.openxmlformats.org/officeDocument/2006/customXml" ds:itemID="{CB7DD471-0A1A-405E-A913-6E68F889D2AF}">
   <ds:schemaRefs>
     <ds:schemaRef ds:uri="http://schemas.openxmlformats.org/officeDocument/2006/bibliography"/>
   </ds:schemaRefs>

</xml_diff>